<commit_message>
Finished phase 1 Deliverables
</commit_message>
<xml_diff>
--- a/phase 1.docx
+++ b/phase 1.docx
@@ -270,7 +270,7 @@
                   </wp:anchor>
                 </w:drawing>
               </mc:Choice>
-              <mc:Fallback xmlns:mo="http://schemas.microsoft.com/office/mac/office/2008/main" xmlns:mv="urn:schemas-microsoft-com:mac:vml">
+              <mc:Fallback xmlns:mv="urn:schemas-microsoft-com:mac:vml" xmlns:mo="http://schemas.microsoft.com/office/mac/office/2008/main">
                 <w:pict>
                   <v:group w14:anchorId="7652EBA4" id="Group 149" o:spid="_x0000_s1026" style="position:absolute;margin-left:0;margin-top:0;width:8in;height:95.7pt;z-index:251662336;mso-width-percent:941;mso-height-percent:121;mso-top-percent:23;mso-position-horizontal:center;mso-position-horizontal-relative:page;mso-position-vertical-relative:page;mso-width-percent:941;mso-height-percent:121;mso-top-percent:23" coordorigin=",-1" coordsize="7315200,1216153" o:gfxdata="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">
                     <v:shape id="Rectangle 51" o:spid="_x0000_s1027" style="position:absolute;top:-1;width:7315200;height:1130373;visibility:visible;mso-wrap-style:square;v-text-anchor:middle" coordsize="7312660,1129665" o:gfxdata="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" path="m0,0l7312660,,7312660,1129665,3619500,733425,,1091565,,0xe" fillcolor="#5b9bd5 [3204]" stroked="f" strokeweight="1pt">
@@ -851,6 +851,7 @@
                                   <w:dataBinding w:prefixMappings="xmlns:ns0='http://purl.org/dc/elements/1.1/' xmlns:ns1='http://schemas.openxmlformats.org/package/2006/metadata/core-properties' " w:xpath="/ns1:coreProperties[1]/ns0:subject[1]" w:storeItemID="{6C3C8BC8-F283-45AE-878A-BAB7291924A1}"/>
                                   <w:text/>
                                 </w:sdtPr>
+                                <w:sdtEndPr/>
                                 <w:sdtContent>
                                   <w:p>
                                     <w:pPr>
@@ -1011,22 +1012,21 @@
         <w:rPr>
           <w:noProof/>
           <w:sz w:val="28"/>
-          <w:u w:val="single"/>
         </w:rPr>
         <w:lastRenderedPageBreak/>
         <w:drawing>
-          <wp:anchor distT="0" distB="0" distL="114300" distR="114300" simplePos="0" relativeHeight="251663360" behindDoc="0" locked="0" layoutInCell="1" allowOverlap="1" wp14:anchorId="1EFD1D24" wp14:editId="773CA2F6">
+          <wp:anchor distT="0" distB="0" distL="114300" distR="114300" simplePos="0" relativeHeight="251663360" behindDoc="0" locked="0" layoutInCell="1" allowOverlap="1" wp14:anchorId="7FD3F5B1" wp14:editId="32E60B04">
             <wp:simplePos x="0" y="0"/>
             <wp:positionH relativeFrom="margin">
-              <wp:align>center</wp:align>
+              <wp:posOffset>-445770</wp:posOffset>
             </wp:positionH>
             <wp:positionV relativeFrom="paragraph">
-              <wp:posOffset>262890</wp:posOffset>
+              <wp:posOffset>323850</wp:posOffset>
             </wp:positionV>
-            <wp:extent cx="6859270" cy="4275455"/>
-            <wp:effectExtent l="0" t="3493" r="0" b="0"/>
+            <wp:extent cx="6758305" cy="6976110"/>
+            <wp:effectExtent l="0" t="0" r="4445" b="0"/>
             <wp:wrapTopAndBottom/>
-            <wp:docPr id="1" name="Picture 1"/>
+            <wp:docPr id="4" name="Picture 4"/>
             <wp:cNvGraphicFramePr>
               <a:graphicFrameLocks xmlns:a="http://schemas.openxmlformats.org/drawingml/2006/main" noChangeAspect="1"/>
             </wp:cNvGraphicFramePr>
@@ -1034,29 +1034,36 @@
               <a:graphicData uri="http://schemas.openxmlformats.org/drawingml/2006/picture">
                 <pic:pic xmlns:pic="http://schemas.openxmlformats.org/drawingml/2006/picture">
                   <pic:nvPicPr>
-                    <pic:cNvPr id="1" name="EER.png"/>
+                    <pic:cNvPr id="4" name="EER.jpg"/>
                     <pic:cNvPicPr/>
                   </pic:nvPicPr>
-                  <pic:blipFill>
-                    <a:blip r:embed="rId10" cstate="print">
+                  <pic:blipFill rotWithShape="1">
+                    <a:blip r:embed="rId10">
                       <a:extLst>
                         <a:ext uri="{28A0092B-C50C-407E-A947-70E740481C1C}">
                           <a14:useLocalDpi xmlns:a14="http://schemas.microsoft.com/office/drawing/2010/main" val="0"/>
                         </a:ext>
                       </a:extLst>
                     </a:blip>
-                    <a:stretch>
-                      <a:fillRect/>
-                    </a:stretch>
+                    <a:srcRect r="14447"/>
+                    <a:stretch/>
                   </pic:blipFill>
-                  <pic:spPr>
+                  <pic:spPr bwMode="auto">
                     <a:xfrm>
                       <a:off x="0" y="0"/>
-                      <a:ext cx="6859270" cy="4275455"/>
+                      <a:ext cx="6758305" cy="6976110"/>
                     </a:xfrm>
                     <a:prstGeom prst="rect">
                       <a:avLst/>
                     </a:prstGeom>
+                    <a:ln>
+                      <a:noFill/>
+                    </a:ln>
+                    <a:extLst>
+                      <a:ext uri="{53640926-AAD7-44D8-BBD7-CCE9431645EC}">
+                        <a14:shadowObscured xmlns:a14="http://schemas.microsoft.com/office/drawing/2010/main"/>
+                      </a:ext>
+                    </a:extLst>
                   </pic:spPr>
                 </pic:pic>
               </a:graphicData>
@@ -1078,6 +1085,14 @@
         </w:rPr>
         <w:t>EER Diagram:</w:t>
       </w:r>
+      <w:r>
+        <w:rPr>
+          <w:noProof/>
+          <w:sz w:val="28"/>
+          <w:u w:val="single"/>
+        </w:rPr>
+        <w:t xml:space="preserve"> </w:t>
+      </w:r>
     </w:p>
     <w:p>
       <w:pPr>
@@ -1087,24 +1102,62 @@
           <w:lang w:eastAsia="zh-CN"/>
         </w:rPr>
       </w:pPr>
+    </w:p>
+    <w:p>
+      <w:pPr>
+        <w:rPr>
+          <w:sz w:val="28"/>
+          <w:u w:val="single"/>
+          <w:lang w:eastAsia="zh-CN"/>
+        </w:rPr>
+      </w:pPr>
+    </w:p>
+    <w:p>
+      <w:pPr>
+        <w:rPr>
+          <w:sz w:val="28"/>
+          <w:u w:val="single"/>
+          <w:lang w:eastAsia="zh-CN"/>
+        </w:rPr>
+      </w:pPr>
+    </w:p>
+    <w:p>
+      <w:pPr>
+        <w:rPr>
+          <w:sz w:val="28"/>
+          <w:u w:val="single"/>
+          <w:lang w:eastAsia="zh-CN"/>
+        </w:rPr>
+      </w:pPr>
+    </w:p>
+    <w:p>
+      <w:pPr>
+        <w:rPr>
+          <w:sz w:val="28"/>
+          <w:u w:val="single"/>
+          <w:lang w:eastAsia="zh-CN"/>
+        </w:rPr>
+      </w:pPr>
+      <w:bookmarkStart w:id="0" w:name="_GoBack"/>
       <w:r>
         <w:rPr>
           <w:noProof/>
           <w:sz w:val="28"/>
         </w:rPr>
+        <w:lastRenderedPageBreak/>
         <w:drawing>
-          <wp:anchor distT="0" distB="0" distL="114300" distR="114300" simplePos="0" relativeHeight="251664384" behindDoc="0" locked="0" layoutInCell="1" allowOverlap="1" wp14:anchorId="6499FCF1" wp14:editId="1057959A">
+          <wp:anchor distT="0" distB="0" distL="114300" distR="114300" simplePos="0" relativeHeight="251664384" behindDoc="0" locked="0" layoutInCell="1" allowOverlap="1" wp14:anchorId="33DB4995" wp14:editId="5422A101">
             <wp:simplePos x="0" y="0"/>
             <wp:positionH relativeFrom="margin">
-              <wp:align>left</wp:align>
+              <wp:align>center</wp:align>
             </wp:positionH>
             <wp:positionV relativeFrom="paragraph">
-              <wp:posOffset>4637405</wp:posOffset>
+              <wp:posOffset>293370</wp:posOffset>
             </wp:positionV>
-            <wp:extent cx="5619750" cy="3362416"/>
-            <wp:effectExtent l="0" t="0" r="0" b="9525"/>
+            <wp:extent cx="6609080" cy="5471160"/>
+            <wp:effectExtent l="0" t="0" r="1270" b="0"/>
             <wp:wrapTopAndBottom/>
-            <wp:docPr id="2" name="Picture 2"/>
+            <wp:docPr id="3" name="Picture 3"/>
             <wp:cNvGraphicFramePr>
               <a:graphicFrameLocks xmlns:a="http://schemas.openxmlformats.org/drawingml/2006/main" noChangeAspect="1"/>
             </wp:cNvGraphicFramePr>
@@ -1112,7 +1165,7 @@
               <a:graphicData uri="http://schemas.openxmlformats.org/drawingml/2006/picture">
                 <pic:pic xmlns:pic="http://schemas.openxmlformats.org/drawingml/2006/picture">
                   <pic:nvPicPr>
-                    <pic:cNvPr id="2" name="CS 4400 Phase 1 Draft 1.jpg"/>
+                    <pic:cNvPr id="3" name="CS 4400 Phase 1 Draft 1.jpg"/>
                     <pic:cNvPicPr/>
                   </pic:nvPicPr>
                   <pic:blipFill>
@@ -1130,7 +1183,7 @@
                   <pic:spPr>
                     <a:xfrm>
                       <a:off x="0" y="0"/>
-                      <a:ext cx="5619750" cy="3362416"/>
+                      <a:ext cx="6609080" cy="5471160"/>
                     </a:xfrm>
                     <a:prstGeom prst="rect">
                       <a:avLst/>
@@ -1148,6 +1201,7 @@
           </wp:anchor>
         </w:drawing>
       </w:r>
+      <w:bookmarkEnd w:id="0"/>
       <w:r>
         <w:rPr>
           <w:sz w:val="28"/>
@@ -1156,8 +1210,14 @@
         </w:rPr>
         <w:t>Information Flow Diagram:</w:t>
       </w:r>
-      <w:bookmarkStart w:id="0" w:name="_GoBack"/>
-      <w:bookmarkEnd w:id="0"/>
+      <w:r>
+        <w:rPr>
+          <w:noProof/>
+          <w:sz w:val="28"/>
+          <w:u w:val="single"/>
+        </w:rPr>
+        <w:t xml:space="preserve"> </w:t>
+      </w:r>
     </w:p>
     <w:p>
       <w:pPr>
@@ -1379,7 +1439,14 @@
           <w:sz w:val="28"/>
           <w:lang w:eastAsia="zh-CN"/>
         </w:rPr>
-        <w:t>Flagged Stat</w:t>
+        <w:t>Flagged Status</w:t>
+      </w:r>
+      <w:r>
+        <w:rPr>
+          <w:sz w:val="28"/>
+          <w:lang w:eastAsia="zh-CN"/>
+        </w:rPr>
+        <w:t xml:space="preserve"> attribute is False, then its </w:t>
       </w:r>
       <w:r>
         <w:rPr>
@@ -1387,35 +1454,6 @@
           <w:sz w:val="28"/>
           <w:lang w:eastAsia="zh-CN"/>
         </w:rPr>
-        <w:t>us</w:t>
-      </w:r>
-      <w:r>
-        <w:rPr>
-          <w:sz w:val="28"/>
-          <w:lang w:eastAsia="zh-CN"/>
-        </w:rPr>
-        <w:t xml:space="preserve"> attribute is False</w:t>
-      </w:r>
-      <w:r>
-        <w:rPr>
-          <w:sz w:val="28"/>
-          <w:lang w:eastAsia="zh-CN"/>
-        </w:rPr>
-        <w:t>, then it</w:t>
-      </w:r>
-      <w:r>
-        <w:rPr>
-          <w:sz w:val="28"/>
-          <w:lang w:eastAsia="zh-CN"/>
-        </w:rPr>
-        <w:t xml:space="preserve">s </w:t>
-      </w:r>
-      <w:r>
-        <w:rPr>
-          <w:b/>
-          <w:sz w:val="28"/>
-          <w:lang w:eastAsia="zh-CN"/>
-        </w:rPr>
         <w:t xml:space="preserve">Date Flagged </w:t>
       </w:r>
       <w:r>
@@ -1423,14 +1461,7 @@
           <w:sz w:val="28"/>
           <w:lang w:eastAsia="zh-CN"/>
         </w:rPr>
-        <w:t xml:space="preserve">must </w:t>
-      </w:r>
-      <w:r>
-        <w:rPr>
-          <w:sz w:val="28"/>
-          <w:lang w:eastAsia="zh-CN"/>
-        </w:rPr>
-        <w:t>be Null</w:t>
+        <w:t>must be Null</w:t>
       </w:r>
     </w:p>
     <w:p>
@@ -1679,7 +1710,7 @@
         <w:rStyle w:val="PageNumber"/>
         <w:noProof/>
       </w:rPr>
-      <w:t>2</w:t>
+      <w:t>3</w:t>
     </w:r>
     <w:r>
       <w:rPr>
@@ -3227,7 +3258,7 @@
 </file>
 
 <file path=customXml/itemProps1.xml><?xml version="1.0" encoding="utf-8"?>
-<ds:datastoreItem xmlns:ds="http://schemas.openxmlformats.org/officeDocument/2006/customXml" ds:itemID="{4B829BB2-BD20-4C08-860B-042385433647}">
+<ds:datastoreItem xmlns:ds="http://schemas.openxmlformats.org/officeDocument/2006/customXml" ds:itemID="{6EE17E2C-4476-4C62-A09C-466E7ADE18BB}">
   <ds:schemaRefs>
     <ds:schemaRef ds:uri="http://schemas.openxmlformats.org/officeDocument/2006/bibliography"/>
   </ds:schemaRefs>

</xml_diff>